<commit_message>
anh truong sua bai
</commit_message>
<xml_diff>
--- a/de3/1.docx
+++ b/de3/1.docx
@@ -21,81 +21,15 @@
           <w:sz w:val="28"/>
           <w:szCs w:val="28"/>
         </w:rPr>
-        <w:t xml:space="preserve">Mở wire shark </w:t>
-      </w:r>
-      <w:proofErr w:type="spellStart"/>
-      <w:r>
-        <w:rPr>
-          <w:sz w:val="28"/>
-          <w:szCs w:val="28"/>
-        </w:rPr>
-        <w:t>nháy</w:t>
-      </w:r>
-      <w:proofErr w:type="spellEnd"/>
-      <w:r>
-        <w:rPr>
-          <w:sz w:val="28"/>
-          <w:szCs w:val="28"/>
-        </w:rPr>
-        <w:t xml:space="preserve"> </w:t>
-      </w:r>
-      <w:proofErr w:type="spellStart"/>
-      <w:r>
-        <w:rPr>
-          <w:sz w:val="28"/>
-          <w:szCs w:val="28"/>
-        </w:rPr>
-        <w:t>đúp</w:t>
-      </w:r>
-      <w:proofErr w:type="spellEnd"/>
-      <w:r>
-        <w:rPr>
-          <w:sz w:val="28"/>
-          <w:szCs w:val="28"/>
-        </w:rPr>
-        <w:t xml:space="preserve"> </w:t>
-      </w:r>
-      <w:proofErr w:type="spellStart"/>
-      <w:r>
-        <w:rPr>
-          <w:sz w:val="28"/>
-          <w:szCs w:val="28"/>
-        </w:rPr>
-        <w:t>chuột</w:t>
-      </w:r>
-      <w:proofErr w:type="spellEnd"/>
-      <w:r>
-        <w:rPr>
-          <w:sz w:val="28"/>
-          <w:szCs w:val="28"/>
-        </w:rPr>
-        <w:t xml:space="preserve"> </w:t>
-      </w:r>
-      <w:proofErr w:type="spellStart"/>
-      <w:r>
-        <w:rPr>
-          <w:sz w:val="28"/>
-          <w:szCs w:val="28"/>
-        </w:rPr>
-        <w:t>chọn</w:t>
-      </w:r>
-      <w:proofErr w:type="spellEnd"/>
-      <w:r>
-        <w:rPr>
-          <w:sz w:val="28"/>
-          <w:szCs w:val="28"/>
-        </w:rPr>
-        <w:t xml:space="preserve"> </w:t>
-      </w:r>
-      <w:proofErr w:type="spellStart"/>
-      <w:r>
-        <w:rPr>
-          <w:sz w:val="28"/>
-          <w:szCs w:val="28"/>
-        </w:rPr>
-        <w:t>wifi</w:t>
-      </w:r>
-      <w:proofErr w:type="spellEnd"/>
+        <w:t>Mở wire shark nháy đúp chuột chọn wifi</w:t>
+      </w:r>
+      <w:r>
+        <w:rPr>
+          <w:sz w:val="28"/>
+          <w:szCs w:val="28"/>
+        </w:rPr>
+        <w:t xml:space="preserve"> – start cupture</w:t>
+      </w:r>
       <w:r>
         <w:rPr>
           <w:sz w:val="28"/>
@@ -158,80 +92,14 @@
           <w:sz w:val="28"/>
           <w:szCs w:val="28"/>
         </w:rPr>
-        <w:t xml:space="preserve">2.Mở </w:t>
-      </w:r>
-      <w:proofErr w:type="spellStart"/>
-      <w:proofErr w:type="gramStart"/>
-      <w:r>
-        <w:rPr>
-          <w:sz w:val="28"/>
-          <w:szCs w:val="28"/>
-        </w:rPr>
-        <w:t>chrome,edge</w:t>
-      </w:r>
-      <w:proofErr w:type="spellEnd"/>
-      <w:r>
-        <w:rPr>
-          <w:sz w:val="28"/>
-          <w:szCs w:val="28"/>
-        </w:rPr>
-        <w:t>,…</w:t>
-      </w:r>
-      <w:proofErr w:type="gramEnd"/>
-      <w:r>
-        <w:rPr>
-          <w:sz w:val="28"/>
-          <w:szCs w:val="28"/>
-        </w:rPr>
-        <w:t xml:space="preserve"> </w:t>
-      </w:r>
-      <w:proofErr w:type="spellStart"/>
-      <w:r>
-        <w:rPr>
-          <w:sz w:val="28"/>
-          <w:szCs w:val="28"/>
-        </w:rPr>
-        <w:t>truy</w:t>
-      </w:r>
-      <w:proofErr w:type="spellEnd"/>
-      <w:r>
-        <w:rPr>
-          <w:sz w:val="28"/>
-          <w:szCs w:val="28"/>
-        </w:rPr>
-        <w:t xml:space="preserve"> </w:t>
-      </w:r>
-      <w:proofErr w:type="spellStart"/>
-      <w:r>
-        <w:rPr>
-          <w:sz w:val="28"/>
-          <w:szCs w:val="28"/>
-        </w:rPr>
-        <w:t>cập</w:t>
-      </w:r>
-      <w:proofErr w:type="spellEnd"/>
-      <w:r>
-        <w:rPr>
-          <w:sz w:val="28"/>
-          <w:szCs w:val="28"/>
-        </w:rPr>
-        <w:t xml:space="preserve"> </w:t>
-      </w:r>
-      <w:proofErr w:type="spellStart"/>
-      <w:r>
-        <w:rPr>
-          <w:sz w:val="28"/>
-          <w:szCs w:val="28"/>
-        </w:rPr>
-        <w:t>trang</w:t>
-      </w:r>
-      <w:proofErr w:type="spellEnd"/>
-      <w:r>
-        <w:rPr>
-          <w:sz w:val="28"/>
-          <w:szCs w:val="28"/>
-        </w:rPr>
-        <w:t xml:space="preserve">: </w:t>
+        <w:t xml:space="preserve">2.Mở chrome,edge,… truy cập </w:t>
+      </w:r>
+      <w:r>
+        <w:rPr>
+          <w:sz w:val="28"/>
+          <w:szCs w:val="28"/>
+        </w:rPr>
+        <w:t xml:space="preserve">trang: </w:t>
       </w:r>
       <w:hyperlink r:id="rId5" w:history="1">
         <w:r>
@@ -240,7 +108,23 @@
             <w:sz w:val="28"/>
             <w:szCs w:val="28"/>
           </w:rPr>
-          <w:t>http://testphp.vulnweb.com/login.php</w:t>
+          <w:t>http://testphp.vu</w:t>
+        </w:r>
+        <w:r>
+          <w:rPr>
+            <w:rStyle w:val="Hyperlink"/>
+            <w:sz w:val="28"/>
+            <w:szCs w:val="28"/>
+          </w:rPr>
+          <w:t>l</w:t>
+        </w:r>
+        <w:r>
+          <w:rPr>
+            <w:rStyle w:val="Hyperlink"/>
+            <w:sz w:val="28"/>
+            <w:szCs w:val="28"/>
+          </w:rPr>
+          <w:t>nweb.com/login.php</w:t>
         </w:r>
       </w:hyperlink>
       <w:r>
@@ -249,65 +133,8 @@
           <w:szCs w:val="28"/>
         </w:rPr>
         <w:br/>
-        <w:t xml:space="preserve">3. </w:t>
-      </w:r>
-      <w:proofErr w:type="spellStart"/>
-      <w:r>
-        <w:rPr>
-          <w:sz w:val="28"/>
-          <w:szCs w:val="28"/>
-        </w:rPr>
-        <w:t>Thực</w:t>
-      </w:r>
-      <w:proofErr w:type="spellEnd"/>
-      <w:r>
-        <w:rPr>
-          <w:sz w:val="28"/>
-          <w:szCs w:val="28"/>
-        </w:rPr>
-        <w:t xml:space="preserve"> </w:t>
-      </w:r>
-      <w:proofErr w:type="spellStart"/>
-      <w:r>
-        <w:rPr>
-          <w:sz w:val="28"/>
-          <w:szCs w:val="28"/>
-        </w:rPr>
-        <w:t>hiện</w:t>
-      </w:r>
-      <w:proofErr w:type="spellEnd"/>
-      <w:r>
-        <w:rPr>
-          <w:sz w:val="28"/>
-          <w:szCs w:val="28"/>
-        </w:rPr>
-        <w:t xml:space="preserve"> </w:t>
-      </w:r>
-      <w:proofErr w:type="spellStart"/>
-      <w:r>
-        <w:rPr>
-          <w:sz w:val="28"/>
-          <w:szCs w:val="28"/>
-        </w:rPr>
-        <w:t>đăng</w:t>
-      </w:r>
-      <w:proofErr w:type="spellEnd"/>
-      <w:r>
-        <w:rPr>
-          <w:sz w:val="28"/>
-          <w:szCs w:val="28"/>
-        </w:rPr>
-        <w:t xml:space="preserve"> </w:t>
-      </w:r>
-      <w:proofErr w:type="spellStart"/>
-      <w:r>
-        <w:rPr>
-          <w:sz w:val="28"/>
-          <w:szCs w:val="28"/>
-        </w:rPr>
-        <w:t>nhập</w:t>
-      </w:r>
-      <w:proofErr w:type="spellEnd"/>
+        <w:t>3. Thực hiện đăng nhập</w:t>
+      </w:r>
     </w:p>
     <w:p>
       <w:pPr>
@@ -368,11 +195,62 @@
       </w:pPr>
       <w:r>
         <w:rPr>
+          <w:sz w:val="28"/>
+          <w:szCs w:val="28"/>
+        </w:rPr>
+        <w:lastRenderedPageBreak/>
+        <w:t xml:space="preserve">Login thành công quay lại wire shark ấn stop.. ctrl </w:t>
+      </w:r>
+      <w:r>
+        <w:rPr>
+          <w:sz w:val="28"/>
+          <w:szCs w:val="28"/>
+        </w:rPr>
+        <w:t xml:space="preserve">+ </w:t>
+      </w:r>
+      <w:r>
+        <w:rPr>
+          <w:sz w:val="28"/>
+          <w:szCs w:val="28"/>
+        </w:rPr>
+        <w:t>S lưu lại</w:t>
+      </w:r>
+      <w:r>
+        <w:rPr>
+          <w:sz w:val="28"/>
+          <w:szCs w:val="28"/>
+        </w:rPr>
+        <w:br/>
+        <w:t>mở file vừa lưu ra</w:t>
+      </w:r>
+      <w:r>
+        <w:rPr>
+          <w:sz w:val="28"/>
+          <w:szCs w:val="28"/>
+        </w:rPr>
+        <w:br/>
+        <w:t xml:space="preserve">ctrl + F rồi dán </w:t>
+      </w:r>
+      <w:r>
+        <w:rPr>
+          <w:sz w:val="28"/>
+          <w:szCs w:val="28"/>
+        </w:rPr>
+        <w:t>http.request.method == "POST"</w:t>
+      </w:r>
+      <w:r>
+        <w:rPr>
+          <w:sz w:val="28"/>
+          <w:szCs w:val="28"/>
+        </w:rPr>
+        <w:t xml:space="preserve"> -&gt; Find</w:t>
+      </w:r>
+      <w:r>
+        <w:rPr>
           <w:noProof/>
           <w:sz w:val="28"/>
           <w:szCs w:val="28"/>
         </w:rPr>
-        <w:lastRenderedPageBreak/>
         <mc:AlternateContent>
           <mc:Choice Requires="wpi">
             <w:drawing>
@@ -485,74 +363,8 @@
           <w:sz w:val="28"/>
           <w:szCs w:val="28"/>
         </w:rPr>
-        <w:t xml:space="preserve">4. quay </w:t>
-      </w:r>
-      <w:proofErr w:type="spellStart"/>
-      <w:r>
-        <w:rPr>
-          <w:sz w:val="28"/>
-          <w:szCs w:val="28"/>
-        </w:rPr>
-        <w:t>lại</w:t>
-      </w:r>
-      <w:proofErr w:type="spellEnd"/>
-      <w:r>
-        <w:rPr>
-          <w:sz w:val="28"/>
-          <w:szCs w:val="28"/>
-        </w:rPr>
-        <w:t xml:space="preserve"> wire shark </w:t>
-      </w:r>
-      <w:proofErr w:type="spellStart"/>
-      <w:r>
-        <w:rPr>
-          <w:sz w:val="28"/>
-          <w:szCs w:val="28"/>
-        </w:rPr>
-        <w:t>nhập</w:t>
-      </w:r>
-      <w:proofErr w:type="spellEnd"/>
-      <w:r>
-        <w:rPr>
-          <w:sz w:val="28"/>
-          <w:szCs w:val="28"/>
-        </w:rPr>
         <w:t xml:space="preserve"> </w:t>
       </w:r>
-      <w:proofErr w:type="spellStart"/>
-      <w:r>
-        <w:rPr>
-          <w:color w:val="FF0000"/>
-          <w:sz w:val="28"/>
-          <w:szCs w:val="28"/>
-        </w:rPr>
-        <w:t>ip.dst</w:t>
-      </w:r>
-      <w:proofErr w:type="spellEnd"/>
-      <w:r>
-        <w:rPr>
-          <w:color w:val="FF0000"/>
-          <w:sz w:val="28"/>
-          <w:szCs w:val="28"/>
-        </w:rPr>
-        <w:t xml:space="preserve">== 44.228.249.3&amp;&amp;http </w:t>
-      </w:r>
-      <w:proofErr w:type="spellStart"/>
-      <w:r>
-        <w:rPr>
-          <w:sz w:val="28"/>
-          <w:szCs w:val="28"/>
-        </w:rPr>
-        <w:t>ấn</w:t>
-      </w:r>
-      <w:proofErr w:type="spellEnd"/>
-      <w:r>
-        <w:rPr>
-          <w:sz w:val="28"/>
-          <w:szCs w:val="28"/>
-        </w:rPr>
-        <w:t xml:space="preserve"> enter</w:t>
-      </w:r>
       <w:r>
         <w:rPr>
           <w:sz w:val="28"/>
@@ -562,15 +374,14 @@
       </w:r>
       <w:r>
         <w:rPr>
-          <w:noProof/>
           <w:sz w:val="28"/>
           <w:szCs w:val="28"/>
         </w:rPr>
         <w:drawing>
-          <wp:inline distT="0" distB="0" distL="0" distR="0" wp14:anchorId="6E3B56A6" wp14:editId="6FC4C3A0">
-            <wp:extent cx="5943600" cy="2623820"/>
-            <wp:effectExtent l="0" t="0" r="0" b="5080"/>
-            <wp:docPr id="133455071" name="Picture 1" descr="A screenshot of a computer&#10;&#10;Description automatically generated"/>
+          <wp:inline distT="0" distB="0" distL="0" distR="0" wp14:anchorId="38F79509" wp14:editId="307A9125">
+            <wp:extent cx="5943600" cy="3063240"/>
+            <wp:effectExtent l="0" t="0" r="0" b="3810"/>
+            <wp:docPr id="782905823" name="Picture 1"/>
             <wp:cNvGraphicFramePr>
               <a:graphicFrameLocks xmlns:a="http://schemas.openxmlformats.org/drawingml/2006/main" noChangeAspect="1"/>
             </wp:cNvGraphicFramePr>
@@ -578,7 +389,7 @@
               <a:graphicData uri="http://schemas.openxmlformats.org/drawingml/2006/picture">
                 <pic:pic xmlns:pic="http://schemas.openxmlformats.org/drawingml/2006/picture">
                   <pic:nvPicPr>
-                    <pic:cNvPr id="133455071" name="Picture 1" descr="A screenshot of a computer&#10;&#10;Description automatically generated"/>
+                    <pic:cNvPr id="782905823" name=""/>
                     <pic:cNvPicPr/>
                   </pic:nvPicPr>
                   <pic:blipFill>
@@ -590,7 +401,7 @@
                   <pic:spPr>
                     <a:xfrm>
                       <a:off x="0" y="0"/>
-                      <a:ext cx="5943600" cy="2623820"/>
+                      <a:ext cx="5943600" cy="3063240"/>
                     </a:xfrm>
                     <a:prstGeom prst="rect">
                       <a:avLst/>
@@ -602,370 +413,6 @@
           </wp:inline>
         </w:drawing>
       </w:r>
-    </w:p>
-    <w:p>
-      <w:pPr>
-        <w:rPr>
-          <w:sz w:val="28"/>
-          <w:szCs w:val="28"/>
-        </w:rPr>
-      </w:pPr>
-      <w:r>
-        <w:rPr>
-          <w:noProof/>
-          <w:sz w:val="28"/>
-          <w:szCs w:val="28"/>
-        </w:rPr>
-        <mc:AlternateContent>
-          <mc:Choice Requires="wpi">
-            <w:drawing>
-              <wp:anchor distT="0" distB="0" distL="114300" distR="114300" simplePos="0" relativeHeight="251661312" behindDoc="0" locked="0" layoutInCell="1" allowOverlap="1" wp14:anchorId="3C4CB2FF" wp14:editId="657BC749">
-                <wp:simplePos x="0" y="0"/>
-                <wp:positionH relativeFrom="column">
-                  <wp:posOffset>2328545</wp:posOffset>
-                </wp:positionH>
-                <wp:positionV relativeFrom="paragraph">
-                  <wp:posOffset>579120</wp:posOffset>
-                </wp:positionV>
-                <wp:extent cx="451485" cy="137375"/>
-                <wp:effectExtent l="38100" t="38100" r="43815" b="53340"/>
-                <wp:wrapNone/>
-                <wp:docPr id="1905986020" name="Ink 4"/>
-                <wp:cNvGraphicFramePr/>
-                <a:graphic xmlns:a="http://schemas.openxmlformats.org/drawingml/2006/main">
-                  <a:graphicData uri="http://schemas.microsoft.com/office/word/2010/wordprocessingInk">
-                    <w14:contentPart bwMode="auto" r:id="rId12">
-                      <w14:nvContentPartPr>
-                        <w14:cNvContentPartPr/>
-                      </w14:nvContentPartPr>
-                      <w14:xfrm>
-                        <a:off x="0" y="0"/>
-                        <a:ext cx="451485" cy="137375"/>
-                      </w14:xfrm>
-                    </w14:contentPart>
-                  </a:graphicData>
-                </a:graphic>
-              </wp:anchor>
-            </w:drawing>
-          </mc:Choice>
-          <mc:Fallback>
-            <w:pict>
-              <v:shapetype w14:anchorId="7CE6D150" id="_x0000_t75" coordsize="21600,21600" o:spt="75" o:preferrelative="t" path="m@4@5l@4@11@9@11@9@5xe" filled="f" stroked="f">
-                <v:stroke joinstyle="miter"/>
-                <v:formulas>
-                  <v:f eqn="if lineDrawn pixelLineWidth 0"/>
-                  <v:f eqn="sum @0 1 0"/>
-                  <v:f eqn="sum 0 0 @1"/>
-                  <v:f eqn="prod @2 1 2"/>
-                  <v:f eqn="prod @3 21600 pixelWidth"/>
-                  <v:f eqn="prod @3 21600 pixelHeight"/>
-                  <v:f eqn="sum @0 0 1"/>
-                  <v:f eqn="prod @6 1 2"/>
-                  <v:f eqn="prod @7 21600 pixelWidth"/>
-                  <v:f eqn="sum @8 21600 0"/>
-                  <v:f eqn="prod @7 21600 pixelHeight"/>
-                  <v:f eqn="sum @10 21600 0"/>
-                </v:formulas>
-                <v:path o:extrusionok="f" gradientshapeok="t" o:connecttype="rect"/>
-                <o:lock v:ext="edit" aspectratio="t"/>
-              </v:shapetype>
-              <v:shape id="Ink 4" o:spid="_x0000_s1026" type="#_x0000_t75" style="position:absolute;margin-left:182.65pt;margin-top:44.9pt;width:36.95pt;height:12.2pt;z-index:251661312;visibility:visible;mso-wrap-style:square;mso-wrap-distance-left:9pt;mso-wrap-distance-top:0;mso-wrap-distance-right:9pt;mso-wrap-distance-bottom:0;mso-position-horizontal:absolute;mso-position-horizontal-relative:text;mso-position-vertical:absolute;mso-position-vertical-relative:text" o:gfxdata="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">
-                <v:imagedata r:id="rId13" o:title=""/>
-              </v:shape>
-            </w:pict>
-          </mc:Fallback>
-        </mc:AlternateContent>
-      </w:r>
-      <w:r>
-        <w:rPr>
-          <w:sz w:val="28"/>
-          <w:szCs w:val="28"/>
-        </w:rPr>
-        <w:t xml:space="preserve">5. </w:t>
-      </w:r>
-      <w:proofErr w:type="spellStart"/>
-      <w:r>
-        <w:rPr>
-          <w:sz w:val="28"/>
-          <w:szCs w:val="28"/>
-        </w:rPr>
-        <w:t>chọn</w:t>
-      </w:r>
-      <w:proofErr w:type="spellEnd"/>
-      <w:r>
-        <w:rPr>
-          <w:sz w:val="28"/>
-          <w:szCs w:val="28"/>
-        </w:rPr>
-        <w:t xml:space="preserve"> </w:t>
-      </w:r>
-      <w:proofErr w:type="spellStart"/>
-      <w:r>
-        <w:rPr>
-          <w:sz w:val="28"/>
-          <w:szCs w:val="28"/>
-        </w:rPr>
-        <w:t>dòng</w:t>
-      </w:r>
-      <w:proofErr w:type="spellEnd"/>
-      <w:r>
-        <w:rPr>
-          <w:sz w:val="28"/>
-          <w:szCs w:val="28"/>
-        </w:rPr>
-        <w:t xml:space="preserve"> </w:t>
-      </w:r>
-      <w:proofErr w:type="spellStart"/>
-      <w:r>
-        <w:rPr>
-          <w:sz w:val="28"/>
-          <w:szCs w:val="28"/>
-        </w:rPr>
-        <w:t>có</w:t>
-      </w:r>
-      <w:proofErr w:type="spellEnd"/>
-      <w:r>
-        <w:rPr>
-          <w:sz w:val="28"/>
-          <w:szCs w:val="28"/>
-        </w:rPr>
-        <w:t xml:space="preserve"> </w:t>
-      </w:r>
-      <w:proofErr w:type="spellStart"/>
-      <w:r>
-        <w:rPr>
-          <w:sz w:val="28"/>
-          <w:szCs w:val="28"/>
-        </w:rPr>
-        <w:t>chữ</w:t>
-      </w:r>
-      <w:proofErr w:type="spellEnd"/>
-      <w:r>
-        <w:rPr>
-          <w:sz w:val="28"/>
-          <w:szCs w:val="28"/>
-        </w:rPr>
-        <w:t xml:space="preserve"> post</w:t>
-      </w:r>
-      <w:r>
-        <w:rPr>
-          <w:sz w:val="28"/>
-          <w:szCs w:val="28"/>
-        </w:rPr>
-        <w:br/>
-      </w:r>
-      <w:r>
-        <w:rPr>
-          <w:noProof/>
-          <w:sz w:val="28"/>
-          <w:szCs w:val="28"/>
-        </w:rPr>
-        <w:drawing>
-          <wp:inline distT="0" distB="0" distL="0" distR="0" wp14:anchorId="589935E0" wp14:editId="79AE37C2">
-            <wp:extent cx="5943600" cy="2156460"/>
-            <wp:effectExtent l="0" t="0" r="0" b="0"/>
-            <wp:docPr id="1114829854" name="Picture 1"/>
-            <wp:cNvGraphicFramePr>
-              <a:graphicFrameLocks xmlns:a="http://schemas.openxmlformats.org/drawingml/2006/main" noChangeAspect="1"/>
-            </wp:cNvGraphicFramePr>
-            <a:graphic xmlns:a="http://schemas.openxmlformats.org/drawingml/2006/main">
-              <a:graphicData uri="http://schemas.openxmlformats.org/drawingml/2006/picture">
-                <pic:pic xmlns:pic="http://schemas.openxmlformats.org/drawingml/2006/picture">
-                  <pic:nvPicPr>
-                    <pic:cNvPr id="1114829854" name=""/>
-                    <pic:cNvPicPr/>
-                  </pic:nvPicPr>
-                  <pic:blipFill>
-                    <a:blip r:embed="rId14"/>
-                    <a:stretch>
-                      <a:fillRect/>
-                    </a:stretch>
-                  </pic:blipFill>
-                  <pic:spPr>
-                    <a:xfrm>
-                      <a:off x="0" y="0"/>
-                      <a:ext cx="5943600" cy="2156460"/>
-                    </a:xfrm>
-                    <a:prstGeom prst="rect">
-                      <a:avLst/>
-                    </a:prstGeom>
-                  </pic:spPr>
-                </pic:pic>
-              </a:graphicData>
-            </a:graphic>
-          </wp:inline>
-        </w:drawing>
-      </w:r>
-    </w:p>
-    <w:p>
-      <w:pPr>
-        <w:rPr>
-          <w:sz w:val="28"/>
-          <w:szCs w:val="28"/>
-        </w:rPr>
-      </w:pPr>
-      <w:r>
-        <w:rPr>
-          <w:sz w:val="28"/>
-          <w:szCs w:val="28"/>
-        </w:rPr>
-        <w:t xml:space="preserve">6, </w:t>
-      </w:r>
-      <w:proofErr w:type="spellStart"/>
-      <w:r>
-        <w:rPr>
-          <w:sz w:val="28"/>
-          <w:szCs w:val="28"/>
-        </w:rPr>
-        <w:t>chọn</w:t>
-      </w:r>
-      <w:proofErr w:type="spellEnd"/>
-      <w:r>
-        <w:rPr>
-          <w:sz w:val="28"/>
-          <w:szCs w:val="28"/>
-        </w:rPr>
-        <w:t xml:space="preserve"> </w:t>
-      </w:r>
-      <w:proofErr w:type="spellStart"/>
-      <w:r>
-        <w:rPr>
-          <w:sz w:val="28"/>
-          <w:szCs w:val="28"/>
-        </w:rPr>
-        <w:t>dòng</w:t>
-      </w:r>
-      <w:proofErr w:type="spellEnd"/>
-      <w:r>
-        <w:rPr>
-          <w:sz w:val="28"/>
-          <w:szCs w:val="28"/>
-        </w:rPr>
-        <w:t xml:space="preserve"> </w:t>
-      </w:r>
-      <w:proofErr w:type="spellStart"/>
-      <w:r>
-        <w:rPr>
-          <w:sz w:val="28"/>
-          <w:szCs w:val="28"/>
-        </w:rPr>
-        <w:t>cuối</w:t>
-      </w:r>
-      <w:proofErr w:type="spellEnd"/>
-      <w:r>
-        <w:rPr>
-          <w:sz w:val="28"/>
-          <w:szCs w:val="28"/>
-        </w:rPr>
-        <w:t xml:space="preserve"> </w:t>
-      </w:r>
-      <w:proofErr w:type="spellStart"/>
-      <w:r>
-        <w:rPr>
-          <w:sz w:val="28"/>
-          <w:szCs w:val="28"/>
-        </w:rPr>
-        <w:t>như</w:t>
-      </w:r>
-      <w:proofErr w:type="spellEnd"/>
-      <w:r>
-        <w:rPr>
-          <w:sz w:val="28"/>
-          <w:szCs w:val="28"/>
-        </w:rPr>
-        <w:t xml:space="preserve"> </w:t>
-      </w:r>
-      <w:proofErr w:type="spellStart"/>
-      <w:r>
-        <w:rPr>
-          <w:sz w:val="28"/>
-          <w:szCs w:val="28"/>
-        </w:rPr>
-        <w:t>hình</w:t>
-      </w:r>
-      <w:proofErr w:type="spellEnd"/>
-      <w:r>
-        <w:rPr>
-          <w:sz w:val="28"/>
-          <w:szCs w:val="28"/>
-        </w:rPr>
-        <w:t xml:space="preserve"> </w:t>
-      </w:r>
-      <w:proofErr w:type="spellStart"/>
-      <w:r>
-        <w:rPr>
-          <w:sz w:val="28"/>
-          <w:szCs w:val="28"/>
-        </w:rPr>
-        <w:t>sẽ</w:t>
-      </w:r>
-      <w:proofErr w:type="spellEnd"/>
-      <w:r>
-        <w:rPr>
-          <w:sz w:val="28"/>
-          <w:szCs w:val="28"/>
-        </w:rPr>
-        <w:t xml:space="preserve"> </w:t>
-      </w:r>
-      <w:proofErr w:type="spellStart"/>
-      <w:r>
-        <w:rPr>
-          <w:sz w:val="28"/>
-          <w:szCs w:val="28"/>
-        </w:rPr>
-        <w:t>ra</w:t>
-      </w:r>
-      <w:proofErr w:type="spellEnd"/>
-      <w:r>
-        <w:rPr>
-          <w:sz w:val="28"/>
-          <w:szCs w:val="28"/>
-        </w:rPr>
-        <w:t xml:space="preserve"> </w:t>
-      </w:r>
-      <w:proofErr w:type="spellStart"/>
-      <w:proofErr w:type="gramStart"/>
-      <w:r>
-        <w:rPr>
-          <w:sz w:val="28"/>
-          <w:szCs w:val="28"/>
-        </w:rPr>
-        <w:t>tk,mk</w:t>
-      </w:r>
-      <w:proofErr w:type="spellEnd"/>
-      <w:proofErr w:type="gramEnd"/>
-      <w:r>
-        <w:rPr>
-          <w:sz w:val="28"/>
-          <w:szCs w:val="28"/>
-        </w:rPr>
-        <w:t xml:space="preserve"> </w:t>
-      </w:r>
-      <w:proofErr w:type="spellStart"/>
-      <w:r>
-        <w:rPr>
-          <w:sz w:val="28"/>
-          <w:szCs w:val="28"/>
-        </w:rPr>
-        <w:t>vừa</w:t>
-      </w:r>
-      <w:proofErr w:type="spellEnd"/>
-      <w:r>
-        <w:rPr>
-          <w:sz w:val="28"/>
-          <w:szCs w:val="28"/>
-        </w:rPr>
-        <w:t xml:space="preserve"> </w:t>
-      </w:r>
-      <w:proofErr w:type="spellStart"/>
-      <w:r>
-        <w:rPr>
-          <w:sz w:val="28"/>
-          <w:szCs w:val="28"/>
-        </w:rPr>
-        <w:t>nhập</w:t>
-      </w:r>
-      <w:proofErr w:type="spellEnd"/>
     </w:p>
     <w:p>
       <w:pPr>
@@ -998,7 +445,7 @@
                 <wp:cNvGraphicFramePr/>
                 <a:graphic xmlns:a="http://schemas.openxmlformats.org/drawingml/2006/main">
                   <a:graphicData uri="http://schemas.microsoft.com/office/word/2010/wordprocessingInk">
-                    <w14:contentPart bwMode="auto" r:id="rId15">
+                    <w14:contentPart bwMode="auto" r:id="rId12">
                       <w14:nvContentPartPr>
                         <w14:cNvContentPartPr/>
                       </w14:nvContentPartPr>
@@ -1023,15 +470,29 @@
       </w:r>
       <w:r>
         <w:rPr>
-          <w:noProof/>
+          <w:sz w:val="28"/>
+          <w:szCs w:val="28"/>
+        </w:rPr>
+        <w:t>thông tin ở dưới HTML Form…</w:t>
+      </w:r>
+    </w:p>
+    <w:p>
+      <w:pPr>
+        <w:rPr>
+          <w:sz w:val="28"/>
+          <w:szCs w:val="28"/>
+        </w:rPr>
+      </w:pPr>
+      <w:r>
+        <w:rPr>
           <w:sz w:val="28"/>
           <w:szCs w:val="28"/>
         </w:rPr>
         <w:drawing>
-          <wp:inline distT="0" distB="0" distL="0" distR="0" wp14:anchorId="4313E0F4" wp14:editId="6CA9B892">
-            <wp:extent cx="5943600" cy="2399030"/>
-            <wp:effectExtent l="0" t="0" r="0" b="1270"/>
-            <wp:docPr id="1103724038" name="Picture 1"/>
+          <wp:inline distT="0" distB="0" distL="0" distR="0" wp14:anchorId="0B192D97" wp14:editId="47B87613">
+            <wp:extent cx="5943600" cy="3050540"/>
+            <wp:effectExtent l="0" t="0" r="0" b="0"/>
+            <wp:docPr id="743717598" name="Picture 1"/>
             <wp:cNvGraphicFramePr>
               <a:graphicFrameLocks xmlns:a="http://schemas.openxmlformats.org/drawingml/2006/main" noChangeAspect="1"/>
             </wp:cNvGraphicFramePr>
@@ -1039,7 +500,7 @@
               <a:graphicData uri="http://schemas.openxmlformats.org/drawingml/2006/picture">
                 <pic:pic xmlns:pic="http://schemas.openxmlformats.org/drawingml/2006/picture">
                   <pic:nvPicPr>
-                    <pic:cNvPr id="1103724038" name=""/>
+                    <pic:cNvPr id="743717598" name=""/>
                     <pic:cNvPicPr/>
                   </pic:nvPicPr>
                   <pic:blipFill>
@@ -1051,7 +512,7 @@
                   <pic:spPr>
                     <a:xfrm>
                       <a:off x="0" y="0"/>
-                      <a:ext cx="5943600" cy="2399030"/>
+                      <a:ext cx="5943600" cy="3050540"/>
                     </a:xfrm>
                     <a:prstGeom prst="rect">
                       <a:avLst/>
@@ -1612,35 +1073,6 @@
           <inkml:channelProperty channel="F" name="resolution" value="0" units="1/dev"/>
         </inkml:channelProperties>
       </inkml:inkSource>
-      <inkml:timestamp xml:id="ts0" timeString="2024-05-11T09:32:26.431"/>
-    </inkml:context>
-    <inkml:brush xml:id="br0">
-      <inkml:brushProperty name="width" value="0.05" units="cm"/>
-      <inkml:brushProperty name="height" value="0.05" units="cm"/>
-      <inkml:brushProperty name="color" value="#E71224"/>
-    </inkml:brush>
-  </inkml:definitions>
-  <inkml:trace contextRef="#ctx0" brushRef="#br0">28 299 24575,'56'-2'0,"1"-2"0,107-23 0,105-46 0,-114 29 0,-107 31 0,11-4 0,0 3 0,82-9 0,-130 21 0,0 0 0,0-1 0,0 0 0,0-1 0,-1 0 0,11-6 0,-7 4 0,-1 0 0,25-6 0,-29 10-119,-4 2-6,-1-1 0,1 0 1,-1-1-1,0 1 1,0 0-1,0-1 1,1 0-1,-1 0 1,5-4-1,1-4-6701</inkml:trace>
-  <inkml:trace contextRef="#ctx0" brushRef="#br0" timeOffset="2749.06">28 108 24575,'0'15'0,"0"0"0,-1 0 0,-1-1 0,0 1 0,-1 0 0,-9 27 0,11-39 0,-1 0 0,1-1 0,0 1 0,1 0 0,-1 0 0,0 0 0,1 0 0,-1 0 0,1 0 0,0-1 0,0 1 0,0 0 0,1 0 0,-1 0 0,1 3 0,1-3 0,0 0 0,0 0 0,0 0 0,0 0 0,1-1 0,-1 1 0,1-1 0,-1 1 0,1-1 0,0 0 0,0 0 0,4 2 0,12 8-341,1-1 0,0 0-1,25 8 1,-31-14-6485</inkml:trace>
-</inkml:ink>
-</file>
-
-<file path=word/ink/ink4.xml><?xml version="1.0" encoding="utf-8"?>
-<inkml:ink xmlns:inkml="http://www.w3.org/2003/InkML">
-  <inkml:definitions>
-    <inkml:context xml:id="ctx0">
-      <inkml:inkSource xml:id="inkSrc0">
-        <inkml:traceFormat>
-          <inkml:channel name="X" type="integer" min="-2.14748E9" max="2.14748E9" units="cm"/>
-          <inkml:channel name="Y" type="integer" min="-2.14748E9" max="2.14748E9" units="cm"/>
-          <inkml:channel name="F" type="integer" max="32767" units="dev"/>
-        </inkml:traceFormat>
-        <inkml:channelProperties>
-          <inkml:channelProperty channel="X" name="resolution" value="1000" units="1/cm"/>
-          <inkml:channelProperty channel="Y" name="resolution" value="1000" units="1/cm"/>
-          <inkml:channelProperty channel="F" name="resolution" value="0" units="1/dev"/>
-        </inkml:channelProperties>
-      </inkml:inkSource>
       <inkml:timestamp xml:id="ts0" timeString="2024-05-11T09:33:42.003"/>
     </inkml:context>
     <inkml:brush xml:id="br0">

</xml_diff>